<commit_message>
Added ExceptionHandlers to controllers. Modified documentation according to new exception handling.
</commit_message>
<xml_diff>
--- a/docs/Job Advertisement Application API Reference.docx
+++ b/docs/Job Advertisement Application API Reference.docx
@@ -983,23 +983,7 @@
           <w:sz w:val="18"/>
           <w:szCs w:val="18"/>
         </w:rPr>
-        <w:t xml:space="preserve"> </w:t>
-      </w:r>
-      <w:r>
-        <w:rPr>
-          <w:rFonts w:ascii="Courier New" w:hAnsi="Courier New" w:cs="Courier New"/>
-          <w:sz w:val="18"/>
-          <w:szCs w:val="18"/>
-        </w:rPr>
-        <w:t>Inc</w:t>
-      </w:r>
-      <w:r>
-        <w:rPr>
-          <w:rFonts w:ascii="Courier New" w:hAnsi="Courier New" w:cs="Courier New"/>
-          <w:sz w:val="18"/>
-          <w:szCs w:val="18"/>
-        </w:rPr>
-        <w:t>.",</w:t>
+        <w:t xml:space="preserve"> Inc.",</w:t>
       </w:r>
     </w:p>
     <w:p>
@@ -1107,23 +1091,7 @@
           <w:sz w:val="18"/>
           <w:szCs w:val="18"/>
         </w:rPr>
-        <w:t>": "</w:t>
-      </w:r>
-      <w:r>
-        <w:rPr>
-          <w:rFonts w:ascii="Courier New" w:hAnsi="Courier New" w:cs="Courier New"/>
-          <w:sz w:val="18"/>
-          <w:szCs w:val="18"/>
-        </w:rPr>
-        <w:t>CLEANER</w:t>
-      </w:r>
-      <w:r>
-        <w:rPr>
-          <w:rFonts w:ascii="Courier New" w:hAnsi="Courier New" w:cs="Courier New"/>
-          <w:sz w:val="18"/>
-          <w:szCs w:val="18"/>
-        </w:rPr>
-        <w:t>"</w:t>
+        <w:t>": "CLEANER"</w:t>
       </w:r>
     </w:p>
     <w:p>
@@ -1402,13 +1370,6 @@
           <w:szCs w:val="24"/>
         </w:rPr>
         <w:tab/>
-      </w:r>
-      <w:r>
-        <w:rPr>
-          <w:rFonts w:ascii="Arial" w:hAnsi="Arial" w:cs="Arial"/>
-          <w:sz w:val="24"/>
-          <w:szCs w:val="24"/>
-        </w:rPr>
         <w:t>POST</w:t>
       </w:r>
     </w:p>
@@ -6369,85 +6330,89 @@
         </w:rPr>
         <w:t>valid</w:t>
       </w:r>
-      <w:proofErr w:type="gramStart"/>
+      <w:proofErr w:type="spellEnd"/>
       <w:r>
         <w:rPr>
           <w:rFonts w:ascii="Courier New" w:hAnsi="Courier New" w:cs="Courier New"/>
           <w:sz w:val="20"/>
           <w:szCs w:val="20"/>
         </w:rPr>
-        <w:t>.SearchReques</w:t>
-      </w:r>
-      <w:r>
+        <w:t>.</w:t>
+      </w:r>
+    </w:p>
+    <w:p>
+      <w:pPr>
+        <w:pStyle w:val="Listaszerbekezds"/>
         <w:rPr>
           <w:rFonts w:ascii="Courier New" w:hAnsi="Courier New" w:cs="Courier New"/>
           <w:sz w:val="20"/>
           <w:szCs w:val="20"/>
         </w:rPr>
-        <w:t>t</w:t>
-      </w:r>
-      <w:proofErr w:type="spellEnd"/>
-      <w:proofErr w:type="gramEnd"/>
+      </w:pPr>
+      <w:proofErr w:type="spellStart"/>
+      <w:proofErr w:type="gramStart"/>
       <w:r>
         <w:rPr>
           <w:rFonts w:ascii="Courier New" w:hAnsi="Courier New" w:cs="Courier New"/>
           <w:sz w:val="20"/>
           <w:szCs w:val="20"/>
         </w:rPr>
-        <w:t>{</w:t>
-      </w:r>
-      <w:proofErr w:type="spellStart"/>
+        <w:t>java.lang.IllegalArgumentException</w:t>
+      </w:r>
+      <w:proofErr w:type="spellEnd"/>
+      <w:proofErr w:type="gramEnd"/>
       <w:r>
         <w:rPr>
           <w:rFonts w:ascii="Courier New" w:hAnsi="Courier New" w:cs="Courier New"/>
           <w:sz w:val="20"/>
           <w:szCs w:val="20"/>
         </w:rPr>
-        <w:t>filters</w:t>
-      </w:r>
-      <w:proofErr w:type="spellEnd"/>
+        <w:t xml:space="preserve">: </w:t>
+      </w:r>
+      <w:proofErr w:type="spellStart"/>
       <w:r>
         <w:rPr>
           <w:rFonts w:ascii="Courier New" w:hAnsi="Courier New" w:cs="Courier New"/>
           <w:sz w:val="20"/>
           <w:szCs w:val="20"/>
         </w:rPr>
-        <w:t>=[Filter{</w:t>
-      </w:r>
-      <w:proofErr w:type="spellStart"/>
+        <w:t>Unable</w:t>
+      </w:r>
+      <w:proofErr w:type="spellEnd"/>
       <w:r>
         <w:rPr>
           <w:rFonts w:ascii="Courier New" w:hAnsi="Courier New" w:cs="Courier New"/>
           <w:sz w:val="20"/>
           <w:szCs w:val="20"/>
         </w:rPr>
-        <w:t>fieldName</w:t>
-      </w:r>
-      <w:proofErr w:type="spellEnd"/>
+        <w:t xml:space="preserve"> </w:t>
+      </w:r>
+      <w:proofErr w:type="spellStart"/>
       <w:r>
         <w:rPr>
           <w:rFonts w:ascii="Courier New" w:hAnsi="Courier New" w:cs="Courier New"/>
           <w:sz w:val="20"/>
           <w:szCs w:val="20"/>
         </w:rPr>
-        <w:t>='</w:t>
-      </w:r>
-      <w:proofErr w:type="spellStart"/>
+        <w:t>to</w:t>
+      </w:r>
+      <w:proofErr w:type="spellEnd"/>
       <w:r>
         <w:rPr>
           <w:rFonts w:ascii="Courier New" w:hAnsi="Courier New" w:cs="Courier New"/>
           <w:sz w:val="20"/>
           <w:szCs w:val="20"/>
         </w:rPr>
-        <w:t>in</w:t>
-      </w:r>
+        <w:t xml:space="preserve"> </w:t>
+      </w:r>
+      <w:proofErr w:type="spellStart"/>
       <w:r>
         <w:rPr>
           <w:rFonts w:ascii="Courier New" w:hAnsi="Courier New" w:cs="Courier New"/>
           <w:sz w:val="20"/>
           <w:szCs w:val="20"/>
         </w:rPr>
-        <w:t>ValidField</w:t>
+        <w:t>locate</w:t>
       </w:r>
       <w:proofErr w:type="spellEnd"/>
       <w:r>
@@ -6456,7 +6421,7 @@
           <w:sz w:val="20"/>
           <w:szCs w:val="20"/>
         </w:rPr>
-        <w:t xml:space="preserve">', </w:t>
+        <w:t xml:space="preserve"> </w:t>
       </w:r>
       <w:proofErr w:type="spellStart"/>
       <w:r>
@@ -6465,7 +6430,7 @@
           <w:sz w:val="20"/>
           <w:szCs w:val="20"/>
         </w:rPr>
-        <w:t>fieldValue</w:t>
+        <w:t>Attribute</w:t>
       </w:r>
       <w:proofErr w:type="spellEnd"/>
       <w:r>
@@ -6474,7 +6439,7 @@
           <w:sz w:val="20"/>
           <w:szCs w:val="20"/>
         </w:rPr>
-        <w:t>=</w:t>
+        <w:t xml:space="preserve">  </w:t>
       </w:r>
       <w:proofErr w:type="spellStart"/>
       <w:r>
@@ -6483,7 +6448,7 @@
           <w:sz w:val="20"/>
           <w:szCs w:val="20"/>
         </w:rPr>
-        <w:t>someValue</w:t>
+        <w:t>with</w:t>
       </w:r>
       <w:proofErr w:type="spellEnd"/>
       <w:r>
@@ -6492,7 +6457,169 @@
           <w:sz w:val="20"/>
           <w:szCs w:val="20"/>
         </w:rPr>
-        <w:t>}]}</w:t>
+        <w:t xml:space="preserve"> </w:t>
+      </w:r>
+      <w:proofErr w:type="spellStart"/>
+      <w:r>
+        <w:rPr>
+          <w:rFonts w:ascii="Courier New" w:hAnsi="Courier New" w:cs="Courier New"/>
+          <w:sz w:val="20"/>
+          <w:szCs w:val="20"/>
+        </w:rPr>
+        <w:t>the</w:t>
+      </w:r>
+      <w:proofErr w:type="spellEnd"/>
+      <w:r>
+        <w:rPr>
+          <w:rFonts w:ascii="Courier New" w:hAnsi="Courier New" w:cs="Courier New"/>
+          <w:sz w:val="20"/>
+          <w:szCs w:val="20"/>
+        </w:rPr>
+        <w:t xml:space="preserve"> </w:t>
+      </w:r>
+      <w:proofErr w:type="spellStart"/>
+      <w:r>
+        <w:rPr>
+          <w:rFonts w:ascii="Courier New" w:hAnsi="Courier New" w:cs="Courier New"/>
+          <w:sz w:val="20"/>
+          <w:szCs w:val="20"/>
+        </w:rPr>
+        <w:t>the</w:t>
+      </w:r>
+      <w:proofErr w:type="spellEnd"/>
+      <w:r>
+        <w:rPr>
+          <w:rFonts w:ascii="Courier New" w:hAnsi="Courier New" w:cs="Courier New"/>
+          <w:sz w:val="20"/>
+          <w:szCs w:val="20"/>
+        </w:rPr>
+        <w:t xml:space="preserve"> </w:t>
+      </w:r>
+      <w:proofErr w:type="spellStart"/>
+      <w:r>
+        <w:rPr>
+          <w:rFonts w:ascii="Courier New" w:hAnsi="Courier New" w:cs="Courier New"/>
+          <w:sz w:val="20"/>
+          <w:szCs w:val="20"/>
+        </w:rPr>
+        <w:t>given</w:t>
+      </w:r>
+      <w:proofErr w:type="spellEnd"/>
+      <w:r>
+        <w:rPr>
+          <w:rFonts w:ascii="Courier New" w:hAnsi="Courier New" w:cs="Courier New"/>
+          <w:sz w:val="20"/>
+          <w:szCs w:val="20"/>
+        </w:rPr>
+        <w:t xml:space="preserve"> </w:t>
+      </w:r>
+      <w:proofErr w:type="spellStart"/>
+      <w:r>
+        <w:rPr>
+          <w:rFonts w:ascii="Courier New" w:hAnsi="Courier New" w:cs="Courier New"/>
+          <w:sz w:val="20"/>
+          <w:szCs w:val="20"/>
+        </w:rPr>
+        <w:t>name</w:t>
+      </w:r>
+      <w:proofErr w:type="spellEnd"/>
+      <w:r>
+        <w:rPr>
+          <w:rFonts w:ascii="Courier New" w:hAnsi="Courier New" w:cs="Courier New"/>
+          <w:sz w:val="20"/>
+          <w:szCs w:val="20"/>
+        </w:rPr>
+        <w:t xml:space="preserve"> [</w:t>
+      </w:r>
+      <w:proofErr w:type="spellStart"/>
+      <w:r>
+        <w:rPr>
+          <w:rFonts w:ascii="Courier New" w:hAnsi="Courier New" w:cs="Courier New"/>
+          <w:sz w:val="20"/>
+          <w:szCs w:val="20"/>
+        </w:rPr>
+        <w:t>invalidField</w:t>
+      </w:r>
+      <w:proofErr w:type="spellEnd"/>
+      <w:r>
+        <w:rPr>
+          <w:rFonts w:ascii="Courier New" w:hAnsi="Courier New" w:cs="Courier New"/>
+          <w:sz w:val="20"/>
+          <w:szCs w:val="20"/>
+        </w:rPr>
+        <w:t xml:space="preserve">] </w:t>
+      </w:r>
+      <w:proofErr w:type="spellStart"/>
+      <w:r>
+        <w:rPr>
+          <w:rFonts w:ascii="Courier New" w:hAnsi="Courier New" w:cs="Courier New"/>
+          <w:sz w:val="20"/>
+          <w:szCs w:val="20"/>
+        </w:rPr>
+        <w:t>on</w:t>
+      </w:r>
+      <w:proofErr w:type="spellEnd"/>
+      <w:r>
+        <w:rPr>
+          <w:rFonts w:ascii="Courier New" w:hAnsi="Courier New" w:cs="Courier New"/>
+          <w:sz w:val="20"/>
+          <w:szCs w:val="20"/>
+        </w:rPr>
+        <w:t xml:space="preserve"> </w:t>
+      </w:r>
+      <w:proofErr w:type="spellStart"/>
+      <w:r>
+        <w:rPr>
+          <w:rFonts w:ascii="Courier New" w:hAnsi="Courier New" w:cs="Courier New"/>
+          <w:sz w:val="20"/>
+          <w:szCs w:val="20"/>
+        </w:rPr>
+        <w:t>this</w:t>
+      </w:r>
+      <w:proofErr w:type="spellEnd"/>
+      <w:r>
+        <w:rPr>
+          <w:rFonts w:ascii="Courier New" w:hAnsi="Courier New" w:cs="Courier New"/>
+          <w:sz w:val="20"/>
+          <w:szCs w:val="20"/>
+        </w:rPr>
+        <w:t xml:space="preserve"> </w:t>
+      </w:r>
+      <w:proofErr w:type="spellStart"/>
+      <w:r>
+        <w:rPr>
+          <w:rFonts w:ascii="Courier New" w:hAnsi="Courier New" w:cs="Courier New"/>
+          <w:sz w:val="20"/>
+          <w:szCs w:val="20"/>
+        </w:rPr>
+        <w:t>ManagedType</w:t>
+      </w:r>
+      <w:proofErr w:type="spellEnd"/>
+      <w:r>
+        <w:rPr>
+          <w:rFonts w:ascii="Courier New" w:hAnsi="Courier New" w:cs="Courier New"/>
+          <w:sz w:val="20"/>
+          <w:szCs w:val="20"/>
+        </w:rPr>
+        <w:t xml:space="preserve"> [</w:t>
+      </w:r>
+      <w:proofErr w:type="spellStart"/>
+      <w:r>
+        <w:rPr>
+          <w:rFonts w:ascii="Courier New" w:hAnsi="Courier New" w:cs="Courier New"/>
+          <w:sz w:val="20"/>
+          <w:szCs w:val="20"/>
+        </w:rPr>
+        <w:t>hu.iit.me.model.Job</w:t>
+      </w:r>
+      <w:proofErr w:type="spellEnd"/>
+      <w:r>
+        <w:rPr>
+          <w:rFonts w:ascii="Courier New" w:hAnsi="Courier New" w:cs="Courier New"/>
+          <w:sz w:val="20"/>
+          <w:szCs w:val="20"/>
+        </w:rPr>
+        <w:t>]</w:t>
       </w:r>
     </w:p>
     <w:p>
@@ -6707,13 +6834,6 @@
           <w:szCs w:val="24"/>
         </w:rPr>
         <w:tab/>
-      </w:r>
-      <w:r>
-        <w:rPr>
-          <w:rFonts w:ascii="Arial" w:hAnsi="Arial" w:cs="Arial"/>
-          <w:sz w:val="24"/>
-          <w:szCs w:val="24"/>
-        </w:rPr>
         <w:t>POST</w:t>
       </w:r>
     </w:p>
@@ -7561,15 +7681,7 @@
           <w:sz w:val="24"/>
           <w:szCs w:val="24"/>
         </w:rPr>
-        <w:t xml:space="preserve">: </w:t>
-      </w:r>
-      <w:r>
-        <w:rPr>
-          <w:rFonts w:ascii="Arial" w:hAnsi="Arial" w:cs="Arial"/>
-          <w:sz w:val="24"/>
-          <w:szCs w:val="24"/>
-        </w:rPr>
-        <w:t>text/</w:t>
+        <w:t>: text/</w:t>
       </w:r>
       <w:proofErr w:type="spellStart"/>
       <w:r>
@@ -14025,85 +14137,89 @@
         </w:rPr>
         <w:t>valid</w:t>
       </w:r>
-      <w:proofErr w:type="gramStart"/>
+      <w:proofErr w:type="spellEnd"/>
       <w:r>
         <w:rPr>
           <w:rFonts w:ascii="Courier New" w:hAnsi="Courier New" w:cs="Courier New"/>
           <w:sz w:val="20"/>
           <w:szCs w:val="20"/>
         </w:rPr>
-        <w:t>.SearchReques</w:t>
-      </w:r>
-      <w:r>
+        <w:t>.</w:t>
+      </w:r>
+    </w:p>
+    <w:p>
+      <w:pPr>
+        <w:pStyle w:val="Listaszerbekezds"/>
         <w:rPr>
           <w:rFonts w:ascii="Courier New" w:hAnsi="Courier New" w:cs="Courier New"/>
           <w:sz w:val="20"/>
           <w:szCs w:val="20"/>
         </w:rPr>
-        <w:t>t</w:t>
-      </w:r>
-      <w:proofErr w:type="spellEnd"/>
-      <w:proofErr w:type="gramEnd"/>
+      </w:pPr>
+      <w:proofErr w:type="spellStart"/>
+      <w:proofErr w:type="gramStart"/>
       <w:r>
         <w:rPr>
           <w:rFonts w:ascii="Courier New" w:hAnsi="Courier New" w:cs="Courier New"/>
           <w:sz w:val="20"/>
           <w:szCs w:val="20"/>
         </w:rPr>
-        <w:t>{</w:t>
-      </w:r>
-      <w:proofErr w:type="spellStart"/>
+        <w:t>java.lang.IllegalArgumentException</w:t>
+      </w:r>
+      <w:proofErr w:type="spellEnd"/>
+      <w:proofErr w:type="gramEnd"/>
       <w:r>
         <w:rPr>
           <w:rFonts w:ascii="Courier New" w:hAnsi="Courier New" w:cs="Courier New"/>
           <w:sz w:val="20"/>
           <w:szCs w:val="20"/>
         </w:rPr>
-        <w:t>filters</w:t>
-      </w:r>
-      <w:proofErr w:type="spellEnd"/>
+        <w:t xml:space="preserve">: </w:t>
+      </w:r>
+      <w:proofErr w:type="spellStart"/>
       <w:r>
         <w:rPr>
           <w:rFonts w:ascii="Courier New" w:hAnsi="Courier New" w:cs="Courier New"/>
           <w:sz w:val="20"/>
           <w:szCs w:val="20"/>
         </w:rPr>
-        <w:t>=[Filter{</w:t>
-      </w:r>
-      <w:proofErr w:type="spellStart"/>
+        <w:t>Unable</w:t>
+      </w:r>
+      <w:proofErr w:type="spellEnd"/>
       <w:r>
         <w:rPr>
           <w:rFonts w:ascii="Courier New" w:hAnsi="Courier New" w:cs="Courier New"/>
           <w:sz w:val="20"/>
           <w:szCs w:val="20"/>
         </w:rPr>
-        <w:t>fieldName</w:t>
-      </w:r>
-      <w:proofErr w:type="spellEnd"/>
+        <w:t xml:space="preserve"> </w:t>
+      </w:r>
+      <w:proofErr w:type="spellStart"/>
       <w:r>
         <w:rPr>
           <w:rFonts w:ascii="Courier New" w:hAnsi="Courier New" w:cs="Courier New"/>
           <w:sz w:val="20"/>
           <w:szCs w:val="20"/>
         </w:rPr>
-        <w:t>='</w:t>
-      </w:r>
-      <w:proofErr w:type="spellStart"/>
+        <w:t>to</w:t>
+      </w:r>
+      <w:proofErr w:type="spellEnd"/>
       <w:r>
         <w:rPr>
           <w:rFonts w:ascii="Courier New" w:hAnsi="Courier New" w:cs="Courier New"/>
           <w:sz w:val="20"/>
           <w:szCs w:val="20"/>
         </w:rPr>
-        <w:t>in</w:t>
-      </w:r>
+        <w:t xml:space="preserve"> </w:t>
+      </w:r>
+      <w:proofErr w:type="spellStart"/>
       <w:r>
         <w:rPr>
           <w:rFonts w:ascii="Courier New" w:hAnsi="Courier New" w:cs="Courier New"/>
           <w:sz w:val="20"/>
           <w:szCs w:val="20"/>
         </w:rPr>
-        <w:t>ValidField</w:t>
+        <w:t>locate</w:t>
       </w:r>
       <w:proofErr w:type="spellEnd"/>
       <w:r>
@@ -14112,7 +14228,7 @@
           <w:sz w:val="20"/>
           <w:szCs w:val="20"/>
         </w:rPr>
-        <w:t xml:space="preserve">', </w:t>
+        <w:t xml:space="preserve"> </w:t>
       </w:r>
       <w:proofErr w:type="spellStart"/>
       <w:r>
@@ -14121,7 +14237,7 @@
           <w:sz w:val="20"/>
           <w:szCs w:val="20"/>
         </w:rPr>
-        <w:t>fieldValue</w:t>
+        <w:t>Attribute</w:t>
       </w:r>
       <w:proofErr w:type="spellEnd"/>
       <w:r>
@@ -14130,7 +14246,7 @@
           <w:sz w:val="20"/>
           <w:szCs w:val="20"/>
         </w:rPr>
-        <w:t>=</w:t>
+        <w:t xml:space="preserve">  </w:t>
       </w:r>
       <w:proofErr w:type="spellStart"/>
       <w:r>
@@ -14139,7 +14255,7 @@
           <w:sz w:val="20"/>
           <w:szCs w:val="20"/>
         </w:rPr>
-        <w:t>someValue</w:t>
+        <w:t>with</w:t>
       </w:r>
       <w:proofErr w:type="spellEnd"/>
       <w:r>
@@ -14148,7 +14264,169 @@
           <w:sz w:val="20"/>
           <w:szCs w:val="20"/>
         </w:rPr>
-        <w:t>}]}</w:t>
+        <w:t xml:space="preserve"> </w:t>
+      </w:r>
+      <w:proofErr w:type="spellStart"/>
+      <w:r>
+        <w:rPr>
+          <w:rFonts w:ascii="Courier New" w:hAnsi="Courier New" w:cs="Courier New"/>
+          <w:sz w:val="20"/>
+          <w:szCs w:val="20"/>
+        </w:rPr>
+        <w:t>the</w:t>
+      </w:r>
+      <w:proofErr w:type="spellEnd"/>
+      <w:r>
+        <w:rPr>
+          <w:rFonts w:ascii="Courier New" w:hAnsi="Courier New" w:cs="Courier New"/>
+          <w:sz w:val="20"/>
+          <w:szCs w:val="20"/>
+        </w:rPr>
+        <w:t xml:space="preserve"> </w:t>
+      </w:r>
+      <w:proofErr w:type="spellStart"/>
+      <w:r>
+        <w:rPr>
+          <w:rFonts w:ascii="Courier New" w:hAnsi="Courier New" w:cs="Courier New"/>
+          <w:sz w:val="20"/>
+          <w:szCs w:val="20"/>
+        </w:rPr>
+        <w:t>the</w:t>
+      </w:r>
+      <w:proofErr w:type="spellEnd"/>
+      <w:r>
+        <w:rPr>
+          <w:rFonts w:ascii="Courier New" w:hAnsi="Courier New" w:cs="Courier New"/>
+          <w:sz w:val="20"/>
+          <w:szCs w:val="20"/>
+        </w:rPr>
+        <w:t xml:space="preserve"> </w:t>
+      </w:r>
+      <w:proofErr w:type="spellStart"/>
+      <w:r>
+        <w:rPr>
+          <w:rFonts w:ascii="Courier New" w:hAnsi="Courier New" w:cs="Courier New"/>
+          <w:sz w:val="20"/>
+          <w:szCs w:val="20"/>
+        </w:rPr>
+        <w:t>given</w:t>
+      </w:r>
+      <w:proofErr w:type="spellEnd"/>
+      <w:r>
+        <w:rPr>
+          <w:rFonts w:ascii="Courier New" w:hAnsi="Courier New" w:cs="Courier New"/>
+          <w:sz w:val="20"/>
+          <w:szCs w:val="20"/>
+        </w:rPr>
+        <w:t xml:space="preserve"> </w:t>
+      </w:r>
+      <w:proofErr w:type="spellStart"/>
+      <w:r>
+        <w:rPr>
+          <w:rFonts w:ascii="Courier New" w:hAnsi="Courier New" w:cs="Courier New"/>
+          <w:sz w:val="20"/>
+          <w:szCs w:val="20"/>
+        </w:rPr>
+        <w:t>name</w:t>
+      </w:r>
+      <w:proofErr w:type="spellEnd"/>
+      <w:r>
+        <w:rPr>
+          <w:rFonts w:ascii="Courier New" w:hAnsi="Courier New" w:cs="Courier New"/>
+          <w:sz w:val="20"/>
+          <w:szCs w:val="20"/>
+        </w:rPr>
+        <w:t xml:space="preserve"> [</w:t>
+      </w:r>
+      <w:proofErr w:type="spellStart"/>
+      <w:r>
+        <w:rPr>
+          <w:rFonts w:ascii="Courier New" w:hAnsi="Courier New" w:cs="Courier New"/>
+          <w:sz w:val="20"/>
+          <w:szCs w:val="20"/>
+        </w:rPr>
+        <w:t>invalidField</w:t>
+      </w:r>
+      <w:proofErr w:type="spellEnd"/>
+      <w:r>
+        <w:rPr>
+          <w:rFonts w:ascii="Courier New" w:hAnsi="Courier New" w:cs="Courier New"/>
+          <w:sz w:val="20"/>
+          <w:szCs w:val="20"/>
+        </w:rPr>
+        <w:t xml:space="preserve">] </w:t>
+      </w:r>
+      <w:proofErr w:type="spellStart"/>
+      <w:r>
+        <w:rPr>
+          <w:rFonts w:ascii="Courier New" w:hAnsi="Courier New" w:cs="Courier New"/>
+          <w:sz w:val="20"/>
+          <w:szCs w:val="20"/>
+        </w:rPr>
+        <w:t>on</w:t>
+      </w:r>
+      <w:proofErr w:type="spellEnd"/>
+      <w:r>
+        <w:rPr>
+          <w:rFonts w:ascii="Courier New" w:hAnsi="Courier New" w:cs="Courier New"/>
+          <w:sz w:val="20"/>
+          <w:szCs w:val="20"/>
+        </w:rPr>
+        <w:t xml:space="preserve"> </w:t>
+      </w:r>
+      <w:proofErr w:type="spellStart"/>
+      <w:r>
+        <w:rPr>
+          <w:rFonts w:ascii="Courier New" w:hAnsi="Courier New" w:cs="Courier New"/>
+          <w:sz w:val="20"/>
+          <w:szCs w:val="20"/>
+        </w:rPr>
+        <w:t>this</w:t>
+      </w:r>
+      <w:proofErr w:type="spellEnd"/>
+      <w:r>
+        <w:rPr>
+          <w:rFonts w:ascii="Courier New" w:hAnsi="Courier New" w:cs="Courier New"/>
+          <w:sz w:val="20"/>
+          <w:szCs w:val="20"/>
+        </w:rPr>
+        <w:t xml:space="preserve"> </w:t>
+      </w:r>
+      <w:proofErr w:type="spellStart"/>
+      <w:r>
+        <w:rPr>
+          <w:rFonts w:ascii="Courier New" w:hAnsi="Courier New" w:cs="Courier New"/>
+          <w:sz w:val="20"/>
+          <w:szCs w:val="20"/>
+        </w:rPr>
+        <w:t>ManagedType</w:t>
+      </w:r>
+      <w:proofErr w:type="spellEnd"/>
+      <w:r>
+        <w:rPr>
+          <w:rFonts w:ascii="Courier New" w:hAnsi="Courier New" w:cs="Courier New"/>
+          <w:sz w:val="20"/>
+          <w:szCs w:val="20"/>
+        </w:rPr>
+        <w:t xml:space="preserve"> [</w:t>
+      </w:r>
+      <w:proofErr w:type="spellStart"/>
+      <w:r>
+        <w:rPr>
+          <w:rFonts w:ascii="Courier New" w:hAnsi="Courier New" w:cs="Courier New"/>
+          <w:sz w:val="20"/>
+          <w:szCs w:val="20"/>
+        </w:rPr>
+        <w:t>hu.iit.me.model.Job</w:t>
+      </w:r>
+      <w:proofErr w:type="spellEnd"/>
+      <w:r>
+        <w:rPr>
+          <w:rFonts w:ascii="Courier New" w:hAnsi="Courier New" w:cs="Courier New"/>
+          <w:sz w:val="20"/>
+          <w:szCs w:val="20"/>
+        </w:rPr>
+        <w:t>]</w:t>
       </w:r>
     </w:p>
     <w:p>
@@ -14167,6 +14445,8 @@
         </w:rPr>
         <w:br w:type="page"/>
       </w:r>
+      <w:bookmarkStart w:id="0" w:name="_GoBack"/>
+      <w:bookmarkEnd w:id="0"/>
     </w:p>
     <w:p>
       <w:pPr>
@@ -15613,17 +15893,7 @@
           <w:sz w:val="20"/>
           <w:szCs w:val="20"/>
         </w:rPr>
-        <w:t>Appli</w:t>
-      </w:r>
-      <w:bookmarkStart w:id="0" w:name="_GoBack"/>
-      <w:bookmarkEnd w:id="0"/>
-      <w:r>
-        <w:rPr>
-          <w:rFonts w:ascii="Courier New" w:hAnsi="Courier New" w:cs="Courier New"/>
-          <w:sz w:val="20"/>
-          <w:szCs w:val="20"/>
-        </w:rPr>
-        <w:t>cant</w:t>
+        <w:t>Applicant</w:t>
       </w:r>
       <w:proofErr w:type="spellEnd"/>
       <w:r>

</xml_diff>